<commit_message>
CUSTOM: Showing some additional fields in DOCX.
</commit_message>
<xml_diff>
--- a/openslides/motions/static/templates/docx/motions.docx
+++ b/openslides/motions/static/templates/docx/motions.docx
@@ -148,25 +148,7 @@
       </w:pPr>
       <w:r>
         <w:rPr/>
-        <w:t>{#sequential_enabled}</w:t>
-      </w:r>
-      <w:r>
-        <w:rPr/>
-        <w:t>{</w:t>
-      </w:r>
-      <w:bookmarkStart w:id="1" w:name="__DdeLink__16721_915562387"/>
-      <w:r>
-        <w:rPr/>
-        <w:t>sequential_translation}</w:t>
-      </w:r>
-      <w:bookmarkEnd w:id="1"/>
-      <w:r>
-        <w:rPr/>
-        <w:t>: {id}</w:t>
-      </w:r>
-      <w:r>
-        <w:rPr/>
-        <w:t>{/sequential_enabled}</w:t>
+        <w:t>{#sequential_enabled}{sequential_translation}: {id}{/sequential_enabled}</w:t>
       </w:r>
     </w:p>
     <w:tbl>
@@ -203,11 +185,7 @@
           <w:p>
             <w:pPr>
               <w:pStyle w:val="TabellenInhalt"/>
-              <w:rPr>
-                <w:b/>
-                <w:b/>
-                <w:bCs/>
-              </w:rPr>
+              <w:rPr/>
             </w:pPr>
             <w:r>
               <w:rPr>
@@ -291,26 +269,116 @@
           </w:p>
         </w:tc>
       </w:tr>
+      <w:tr>
+        <w:trPr/>
+        <w:tc>
+          <w:tcPr>
+            <w:tcW w:w="3060" w:type="dxa"/>
+            <w:tcBorders>
+              <w:top w:val="single" w:sz="2" w:space="0" w:color="FFFFFF"/>
+              <w:bottom w:val="single" w:sz="2" w:space="0" w:color="FFFFFF"/>
+              <w:insideH w:val="single" w:sz="2" w:space="0" w:color="FFFFFF"/>
+            </w:tcBorders>
+            <w:shd w:fill="DDDDDD" w:val="clear"/>
+          </w:tcPr>
+          <w:p>
+            <w:pPr>
+              <w:pStyle w:val="TabellenInhalt"/>
+              <w:rPr/>
+            </w:pPr>
+            <w:r>
+              <w:rPr>
+                <w:b/>
+                <w:bCs/>
+              </w:rPr>
+              <w:t>{recommendation_translation}:</w:t>
+            </w:r>
+          </w:p>
+        </w:tc>
+        <w:tc>
+          <w:tcPr>
+            <w:tcW w:w="6584" w:type="dxa"/>
+            <w:tcBorders>
+              <w:top w:val="single" w:sz="2" w:space="0" w:color="FFFFFF"/>
+              <w:bottom w:val="single" w:sz="2" w:space="0" w:color="FFFFFF"/>
+              <w:insideH w:val="single" w:sz="2" w:space="0" w:color="FFFFFF"/>
+            </w:tcBorders>
+            <w:shd w:fill="DDDDDD" w:val="clear"/>
+          </w:tcPr>
+          <w:p>
+            <w:pPr>
+              <w:pStyle w:val="TabellenInhalt"/>
+              <w:rPr/>
+            </w:pPr>
+            <w:r>
+              <w:rPr/>
+              <w:t>{recommendation}</w:t>
+            </w:r>
+          </w:p>
+        </w:tc>
+      </w:tr>
+      <w:tr>
+        <w:trPr/>
+        <w:tc>
+          <w:tcPr>
+            <w:tcW w:w="3060" w:type="dxa"/>
+            <w:tcBorders>
+              <w:top w:val="single" w:sz="2" w:space="0" w:color="FFFFFF"/>
+              <w:bottom w:val="single" w:sz="2" w:space="0" w:color="FFFFFF"/>
+              <w:insideH w:val="single" w:sz="2" w:space="0" w:color="FFFFFF"/>
+            </w:tcBorders>
+            <w:shd w:fill="DDDDDD" w:val="clear"/>
+          </w:tcPr>
+          <w:p>
+            <w:pPr>
+              <w:pStyle w:val="TabellenInhalt"/>
+              <w:rPr/>
+            </w:pPr>
+            <w:r>
+              <w:rPr>
+                <w:b/>
+                <w:bCs/>
+              </w:rPr>
+              <w:t>{category_translation}:</w:t>
+            </w:r>
+          </w:p>
+        </w:tc>
+        <w:tc>
+          <w:tcPr>
+            <w:tcW w:w="6584" w:type="dxa"/>
+            <w:tcBorders>
+              <w:top w:val="single" w:sz="2" w:space="0" w:color="FFFFFF"/>
+              <w:bottom w:val="single" w:sz="2" w:space="0" w:color="FFFFFF"/>
+              <w:insideH w:val="single" w:sz="2" w:space="0" w:color="FFFFFF"/>
+            </w:tcBorders>
+            <w:shd w:fill="DDDDDD" w:val="clear"/>
+          </w:tcPr>
+          <w:p>
+            <w:pPr>
+              <w:pStyle w:val="TabellenInhalt"/>
+              <w:rPr/>
+            </w:pPr>
+            <w:r>
+              <w:rPr/>
+              <w:t>{category}</w:t>
+            </w:r>
+          </w:p>
+        </w:tc>
+      </w:tr>
     </w:tbl>
     <w:p>
       <w:pPr>
-        <w:pStyle w:val="Normal"/>
+        <w:pStyle w:val="TabellenInhalt"/>
         <w:rPr>
-          <w:rFonts w:ascii="Roboto" w:hAnsi="Roboto"/>
           <w:b w:val="false"/>
           <w:b w:val="false"/>
           <w:bCs w:val="false"/>
-          <w:sz w:val="24"/>
-          <w:szCs w:val="24"/>
+          <w:sz w:val="20"/>
+          <w:szCs w:val="20"/>
         </w:rPr>
       </w:pPr>
       <w:r>
-        <w:rPr>
-          <w:b w:val="false"/>
-          <w:bCs w:val="false"/>
-          <w:sz w:val="24"/>
-          <w:szCs w:val="24"/>
-        </w:rPr>
+        <w:rPr/>
       </w:r>
     </w:p>
     <w:p>
@@ -351,8 +419,8 @@
         <w:pStyle w:val="Normal"/>
         <w:rPr/>
       </w:pPr>
-      <w:bookmarkStart w:id="2" w:name="__DdeLink__37_1709445806"/>
-      <w:bookmarkEnd w:id="2"/>
+      <w:bookmarkStart w:id="1" w:name="__DdeLink__37_1709445806"/>
+      <w:bookmarkEnd w:id="1"/>
       <w:r>
         <w:rPr/>
         <w:t>{@text}</w:t>
@@ -370,8 +438,8 @@
           <w:szCs w:val="24"/>
         </w:rPr>
       </w:pPr>
-      <w:bookmarkStart w:id="3" w:name="__DdeLink__499_1522425485"/>
-      <w:bookmarkEnd w:id="3"/>
+      <w:bookmarkStart w:id="2" w:name="__DdeLink__499_1522425485"/>
+      <w:bookmarkEnd w:id="2"/>
       <w:r>
         <w:rPr/>
         <w:t>{reason_translation}</w:t>
@@ -475,7 +543,7 @@
       <w:pgNumType w:fmt="decimal"/>
       <w:formProt w:val="false"/>
       <w:textDirection w:val="lrTb"/>
-      <w:docGrid w:type="default" w:linePitch="249" w:charSpace="2047"/>
+      <w:docGrid w:type="default" w:linePitch="249" w:charSpace="1842"/>
     </w:sectPr>
   </w:body>
 </w:document>
@@ -572,6 +640,7 @@
     <w:rPrDefault>
       <w:rPr>
         <w:rFonts w:ascii="Liberation Serif" w:hAnsi="Liberation Serif" w:eastAsia="Noto Sans CJK SC Regular" w:cs="FreeSans"/>
+        <w:sz w:val="24"/>
         <w:szCs w:val="24"/>
         <w:lang w:val="de-DE" w:eastAsia="zh-CN" w:bidi="hi-IN"/>
       </w:rPr>
@@ -586,6 +655,7 @@
     <w:pPr>
       <w:widowControl/>
       <w:suppressAutoHyphens w:val="true"/>
+      <w:overflowPunct w:val="false"/>
       <w:bidi w:val="0"/>
       <w:spacing w:lineRule="auto" w:line="264"/>
       <w:jc w:val="left"/>
@@ -593,6 +663,7 @@
     <w:rPr>
       <w:rFonts w:ascii="Roboto" w:hAnsi="Roboto" w:eastAsia="Noto Sans CJK SC Regular" w:cs="FreeSans"/>
       <w:color w:val="00000A"/>
+      <w:kern w:val="0"/>
       <w:sz w:val="20"/>
       <w:szCs w:val="24"/>
       <w:lang w:val="de-DE" w:eastAsia="zh-CN" w:bidi="hi-IN"/>
@@ -659,6 +730,7 @@
   </w:style>
   <w:style w:type="character" w:styleId="Internetlink">
     <w:name w:val="Internetlink"/>
+    <w:qFormat/>
     <w:rPr>
       <w:color w:val="000080"/>
       <w:u w:val="single"/>
@@ -1333,7 +1405,7 @@
     <w:next w:val="Textkrper"/>
     <w:qFormat/>
     <w:pPr>
-      <w:keepNext/>
+      <w:keepNext w:val="true"/>
       <w:spacing w:before="240" w:after="120"/>
     </w:pPr>
     <w:rPr>
@@ -1486,5 +1558,12 @@
     <w:pPr/>
     <w:rPr/>
   </w:style>
+  <w:style w:type="paragraph" w:styleId="Tabellenberschrift">
+    <w:name w:val="Tabellen Überschrift"/>
+    <w:basedOn w:val="TabellenInhalt"/>
+    <w:qFormat/>
+    <w:pPr/>
+    <w:rPr/>
+  </w:style>
 </w:styles>
 </file>
</xml_diff>